<commit_message>
Edit paper in 2D Object Detection: Fast_RCNN_ICCV_2015!
</commit_message>
<xml_diff>
--- a/2. 2D Object Detection/2-04. [T] Fast_RCNN_ICCV_2015.docx
+++ b/2. 2D Object Detection/2-04. [T] Fast_RCNN_ICCV_2015.docx
@@ -188,7 +188,14 @@
                 <w:rFonts w:ascii="Times New Roman" w:eastAsia="宋体" w:hAnsi="Times New Roman" w:cs="Times New Roman"/>
                 <w:kern w:val="0"/>
               </w:rPr>
-              <w:t>fast R-CNN</w:t>
+              <w:t>F</w:t>
+            </w:r>
+            <w:r>
+              <w:rPr>
+                <w:rFonts w:ascii="Times New Roman" w:eastAsia="宋体" w:hAnsi="Times New Roman" w:cs="Times New Roman"/>
+                <w:kern w:val="0"/>
+              </w:rPr>
+              <w:t>ast R-CNN</w:t>
             </w:r>
             <w:r>
               <w:rPr>
@@ -441,34 +448,6 @@
                 <w:kern w:val="0"/>
               </w:rPr>
               <w:t>Caffe</w:t>
-            </w:r>
-            <w:r>
-              <w:rPr>
-                <w:rFonts w:ascii="Times New Roman" w:eastAsia="宋体" w:hAnsi="Times New Roman" w:cs="Times New Roman"/>
-                <w:kern w:val="0"/>
-              </w:rPr>
-              <w:t>）实现以</w:t>
-            </w:r>
-            <w:r>
-              <w:rPr>
-                <w:rFonts w:ascii="Times New Roman" w:eastAsia="宋体" w:hAnsi="Times New Roman" w:cs="Times New Roman"/>
-                <w:kern w:val="0"/>
-              </w:rPr>
-              <w:t>MIT</w:t>
-            </w:r>
-            <w:r>
-              <w:rPr>
-                <w:rFonts w:ascii="Times New Roman" w:eastAsia="宋体" w:hAnsi="Times New Roman" w:cs="Times New Roman"/>
-                <w:kern w:val="0"/>
-              </w:rPr>
-              <w:t>开源许可证发布在：</w:t>
-            </w:r>
-            <w:r>
-              <w:rPr>
-                <w:rFonts w:ascii="Times New Roman" w:eastAsia="宋体" w:hAnsi="Times New Roman" w:cs="Times New Roman"/>
-                <w:kern w:val="0"/>
-              </w:rPr>
-              <w:t>https://github.com/rbgirshick/fast-rcn</w:t>
             </w:r>
             <w:bookmarkStart w:id="0" w:name="_GoBack"/>
             <w:bookmarkEnd w:id="0"/>
@@ -477,7 +456,28 @@
                 <w:rFonts w:ascii="Times New Roman" w:eastAsia="宋体" w:hAnsi="Times New Roman" w:cs="Times New Roman"/>
                 <w:kern w:val="0"/>
               </w:rPr>
-              <w:t>n</w:t>
+              <w:t>）实现以</w:t>
+            </w:r>
+            <w:r>
+              <w:rPr>
+                <w:rFonts w:ascii="Times New Roman" w:eastAsia="宋体" w:hAnsi="Times New Roman" w:cs="Times New Roman"/>
+                <w:kern w:val="0"/>
+              </w:rPr>
+              <w:t>MIT</w:t>
+            </w:r>
+            <w:r>
+              <w:rPr>
+                <w:rFonts w:ascii="Times New Roman" w:eastAsia="宋体" w:hAnsi="Times New Roman" w:cs="Times New Roman"/>
+                <w:kern w:val="0"/>
+              </w:rPr>
+              <w:t>开源许可证发布在：</w:t>
+            </w:r>
+            <w:r>
+              <w:rPr>
+                <w:rFonts w:ascii="Times New Roman" w:eastAsia="宋体" w:hAnsi="Times New Roman" w:cs="Times New Roman"/>
+                <w:kern w:val="0"/>
+              </w:rPr>
+              <w:t>https://github.com/rbgirshick/fast-rcnn</w:t>
             </w:r>
             <w:r>
               <w:rPr>
@@ -5132,7 +5132,7 @@
 </file>
 
 <file path=customXml/itemProps1.xml><?xml version="1.0" encoding="utf-8"?>
-<ds:datastoreItem xmlns:ds="http://schemas.openxmlformats.org/officeDocument/2006/customXml" ds:itemID="{864A1820-9DF1-4343-B573-73C96A076B28}">
+<ds:datastoreItem xmlns:ds="http://schemas.openxmlformats.org/officeDocument/2006/customXml" ds:itemID="{16181642-2650-490D-B1EA-F51CD19D1F91}">
   <ds:schemaRefs>
     <ds:schemaRef ds:uri="http://schemas.openxmlformats.org/officeDocument/2006/bibliography"/>
   </ds:schemaRefs>

</xml_diff>